<commit_message>
Se arregló la presentación de los msg box en estudiantes y profesores, así como la presentación de búsqueda de cursos en estudiantes y profesores
</commit_message>
<xml_diff>
--- a/Proyecto Sistema de Gestión de Cursos para una Academia.docx
+++ b/Proyecto Sistema de Gestión de Cursos para una Academia.docx
@@ -349,15 +349,15 @@
           <w:ilvl w:val="0"/>
           <w:numId w:val="3"/>
         </w:numPr>
-      </w:pPr>
-      <w:r>
         <w:rPr>
           <w:highlight w:val="yellow"/>
         </w:rPr>
-        <w:t>Registrar profesores</w:t>
-      </w:r>
-      <w:r>
-        <w:t xml:space="preserve"> y consultar qué cursos dictan.</w:t>
+      </w:pPr>
+      <w:r>
+        <w:rPr>
+          <w:highlight w:val="yellow"/>
+        </w:rPr>
+        <w:t>Registrar profesores y consultar qué cursos dictan.</w:t>
       </w:r>
     </w:p>
     <w:p>

</xml_diff>

<commit_message>
En la ventana Cursos, se ajustó la ventana que muestra los horarios por curso, y los estudiantes por curso.
</commit_message>
<xml_diff>
--- a/Proyecto Sistema de Gestión de Cursos para una Academia.docx
+++ b/Proyecto Sistema de Gestión de Cursos para una Academia.docx
@@ -405,8 +405,14 @@
           <w:ilvl w:val="0"/>
           <w:numId w:val="3"/>
         </w:numPr>
-      </w:pPr>
-      <w:r>
+        <w:rPr>
+          <w:highlight w:val="yellow"/>
+        </w:rPr>
+      </w:pPr>
+      <w:r>
+        <w:rPr>
+          <w:highlight w:val="yellow"/>
+        </w:rPr>
         <w:t>Consultar los cursos en los que está inscrito un estudiante.</w:t>
       </w:r>
     </w:p>

</xml_diff>

<commit_message>
Se arregló la apariencia de todos los submenús
</commit_message>
<xml_diff>
--- a/Proyecto Sistema de Gestión de Cursos para una Academia.docx
+++ b/Proyecto Sistema de Gestión de Cursos para una Academia.docx
@@ -394,8 +394,14 @@
           <w:ilvl w:val="0"/>
           <w:numId w:val="3"/>
         </w:numPr>
-      </w:pPr>
-      <w:r>
+        <w:rPr>
+          <w:highlight w:val="yellow"/>
+        </w:rPr>
+      </w:pPr>
+      <w:r>
+        <w:rPr>
+          <w:highlight w:val="yellow"/>
+        </w:rPr>
         <w:t>Matricular estudiantes en cursos específicos.</w:t>
       </w:r>
     </w:p>
@@ -422,8 +428,14 @@
           <w:ilvl w:val="0"/>
           <w:numId w:val="3"/>
         </w:numPr>
-      </w:pPr>
-      <w:r>
+        <w:rPr>
+          <w:highlight w:val="yellow"/>
+        </w:rPr>
+      </w:pPr>
+      <w:r>
+        <w:rPr>
+          <w:highlight w:val="yellow"/>
+        </w:rPr>
         <w:t>Consultar los estudiantes inscritos en un curso.</w:t>
       </w:r>
     </w:p>
@@ -433,8 +445,14 @@
           <w:ilvl w:val="0"/>
           <w:numId w:val="3"/>
         </w:numPr>
-      </w:pPr>
-      <w:r>
+        <w:rPr>
+          <w:highlight w:val="yellow"/>
+        </w:rPr>
+      </w:pPr>
+      <w:r>
+        <w:rPr>
+          <w:highlight w:val="yellow"/>
+        </w:rPr>
         <w:t>Consultar los horarios asignados a un curso.</w:t>
       </w:r>
     </w:p>
@@ -444,8 +462,14 @@
           <w:ilvl w:val="0"/>
           <w:numId w:val="3"/>
         </w:numPr>
-      </w:pPr>
-      <w:r>
+        <w:rPr>
+          <w:highlight w:val="yellow"/>
+        </w:rPr>
+      </w:pPr>
+      <w:r>
+        <w:rPr>
+          <w:highlight w:val="yellow"/>
+        </w:rPr>
         <w:t>Eliminar matrículas sin afectar la información de los estudiantes ni de los cursos.</w:t>
       </w:r>
     </w:p>

</xml_diff>